<commit_message>
Added Team Selfie, System Purpose, Use CaseDiagram
</commit_message>
<xml_diff>
--- a/project overview.docx
+++ b/project overview.docx
@@ -33,21 +33,7 @@
           <w:sz w:val="32"/>
           <w:szCs w:val="32"/>
         </w:rPr>
-        <w:t>Group ID: _</w:t>
-      </w:r>
-      <w:r>
-        <w:rPr>
-          <w:sz w:val="32"/>
-          <w:szCs w:val="32"/>
-        </w:rPr>
-        <w:t xml:space="preserve"> </w:t>
-      </w:r>
-      <w:r>
-        <w:rPr>
-          <w:sz w:val="32"/>
-          <w:szCs w:val="32"/>
-        </w:rPr>
-        <w:t>__</w:t>
+        <w:t>Group ID: A15</w:t>
       </w:r>
     </w:p>
     <w:p>
@@ -62,195 +48,73 @@
         <w:rPr>
           <w:i/>
         </w:rPr>
-        <w:t>&lt;Project title&gt;</w:t>
+        <w:t>&lt;Split Money Not Friends</w:t>
+      </w:r>
+      <w:r>
+        <w:rPr>
+          <w:i/>
+        </w:rPr>
+        <w:t>&gt;</w:t>
       </w:r>
     </w:p>
-    <w:p/>
-    <w:tbl>
-      <w:tblPr>
-        <w:tblStyle w:val="TableGrid"/>
-        <w:tblW w:w="9090" w:type="dxa"/>
-        <w:tblInd w:w="265" w:type="dxa"/>
-        <w:tblLook w:val="04A0" w:firstRow="1" w:lastRow="0" w:firstColumn="1" w:lastColumn="0" w:noHBand="0" w:noVBand="1"/>
-      </w:tblPr>
-      <w:tblGrid>
-        <w:gridCol w:w="9090"/>
-      </w:tblGrid>
-      <w:tr>
-        <w:trPr>
-          <w:trHeight w:val="2690"/>
-        </w:trPr>
-        <w:tc>
-          <w:tcPr>
-            <w:tcW w:w="9090" w:type="dxa"/>
-          </w:tcPr>
-          <w:p>
-            <w:pPr>
-              <w:ind w:right="-90"/>
-              <w:jc w:val="center"/>
-            </w:pPr>
-          </w:p>
-          <w:p>
-            <w:pPr>
-              <w:ind w:right="-90"/>
-              <w:jc w:val="center"/>
-            </w:pPr>
-          </w:p>
-          <w:p>
-            <w:pPr>
-              <w:ind w:right="-90"/>
-              <w:jc w:val="center"/>
-            </w:pPr>
-          </w:p>
-          <w:p>
-            <w:pPr>
-              <w:ind w:right="-90"/>
-              <w:jc w:val="center"/>
-            </w:pPr>
-          </w:p>
-          <w:p>
-            <w:pPr>
-              <w:ind w:right="-90"/>
-              <w:jc w:val="center"/>
-            </w:pPr>
-          </w:p>
-          <w:p>
-            <w:pPr>
-              <w:ind w:right="-90"/>
-              <w:jc w:val="center"/>
-            </w:pPr>
-          </w:p>
-          <w:p>
-            <w:pPr>
-              <w:ind w:right="-90"/>
-              <w:jc w:val="center"/>
-            </w:pPr>
-          </w:p>
-          <w:p>
-            <w:pPr>
-              <w:ind w:right="-90"/>
-              <w:jc w:val="center"/>
-            </w:pPr>
-          </w:p>
-          <w:p>
-            <w:pPr>
-              <w:ind w:right="-90"/>
-              <w:jc w:val="center"/>
-            </w:pPr>
-          </w:p>
-          <w:p>
-            <w:pPr>
-              <w:ind w:right="-90"/>
-              <w:jc w:val="center"/>
-            </w:pPr>
-          </w:p>
-          <w:p>
-            <w:pPr>
-              <w:ind w:right="-90"/>
-              <w:jc w:val="center"/>
-            </w:pPr>
-          </w:p>
-          <w:p>
-            <w:pPr>
-              <w:ind w:right="-90"/>
-              <w:jc w:val="center"/>
-            </w:pPr>
-          </w:p>
-          <w:p>
-            <w:pPr>
-              <w:ind w:right="-90"/>
-              <w:jc w:val="center"/>
-            </w:pPr>
-            <w:r>
-              <w:t xml:space="preserve">&lt;team </w:t>
-            </w:r>
-            <w:r>
-              <w:t>selfie</w:t>
-            </w:r>
-            <w:r>
-              <w:t>&gt;</w:t>
-            </w:r>
-          </w:p>
-          <w:p>
-            <w:pPr>
-              <w:ind w:right="-90"/>
-              <w:jc w:val="center"/>
-            </w:pPr>
-          </w:p>
-          <w:p>
-            <w:pPr>
-              <w:ind w:right="-90"/>
-              <w:jc w:val="center"/>
-            </w:pPr>
-          </w:p>
-          <w:p>
-            <w:pPr>
-              <w:ind w:right="-90"/>
-              <w:jc w:val="center"/>
-            </w:pPr>
-          </w:p>
-          <w:p>
-            <w:pPr>
-              <w:ind w:right="-90"/>
-              <w:jc w:val="center"/>
-            </w:pPr>
-          </w:p>
-          <w:p>
-            <w:pPr>
-              <w:ind w:right="-90"/>
-              <w:jc w:val="center"/>
-            </w:pPr>
-          </w:p>
-          <w:p>
-            <w:pPr>
-              <w:ind w:right="-90"/>
-              <w:jc w:val="center"/>
-            </w:pPr>
-          </w:p>
-          <w:p>
-            <w:pPr>
-              <w:ind w:right="-90"/>
-              <w:jc w:val="center"/>
-            </w:pPr>
-          </w:p>
-          <w:p>
-            <w:pPr>
-              <w:ind w:right="-90"/>
-              <w:jc w:val="center"/>
-            </w:pPr>
-          </w:p>
-          <w:p>
-            <w:pPr>
-              <w:ind w:right="-90"/>
-              <w:jc w:val="center"/>
-            </w:pPr>
-          </w:p>
-          <w:p>
-            <w:pPr>
-              <w:ind w:right="-90"/>
-              <w:jc w:val="center"/>
-            </w:pPr>
-          </w:p>
-          <w:p>
-            <w:pPr>
-              <w:ind w:right="-90"/>
-              <w:jc w:val="center"/>
-            </w:pPr>
-          </w:p>
-          <w:p>
-            <w:pPr>
-              <w:ind w:right="-90"/>
-              <w:jc w:val="center"/>
-            </w:pPr>
-          </w:p>
-        </w:tc>
-      </w:tr>
-    </w:tbl>
     <w:p>
       <w:pPr>
         <w:ind w:left="-270" w:right="-90"/>
         <w:jc w:val="center"/>
       </w:pPr>
+      <w:r>
+        <w:rPr>
+          <w:noProof/>
+        </w:rPr>
+        <w:drawing>
+          <wp:inline distT="0" distB="0" distL="0" distR="0" wp14:anchorId="3ECB1E2D" wp14:editId="1C3E55A3">
+            <wp:extent cx="6187440" cy="4641472"/>
+            <wp:effectExtent l="0" t="0" r="3810" b="6985"/>
+            <wp:docPr id="6" name="Picture 6" descr="C:\Users\BumbleBEE\AppData\Local\Microsoft\Windows\INetCache\Content.Word\IMG_20170913_200736.jpg"/>
+            <wp:cNvGraphicFramePr>
+              <a:graphicFrameLocks xmlns:a="http://schemas.openxmlformats.org/drawingml/2006/main" noChangeAspect="1"/>
+            </wp:cNvGraphicFramePr>
+            <a:graphic xmlns:a="http://schemas.openxmlformats.org/drawingml/2006/main">
+              <a:graphicData uri="http://schemas.openxmlformats.org/drawingml/2006/picture">
+                <pic:pic xmlns:pic="http://schemas.openxmlformats.org/drawingml/2006/picture">
+                  <pic:nvPicPr>
+                    <pic:cNvPr id="0" name="Picture 7" descr="C:\Users\BumbleBEE\AppData\Local\Microsoft\Windows\INetCache\Content.Word\IMG_20170913_200736.jpg"/>
+                    <pic:cNvPicPr>
+                      <a:picLocks noChangeAspect="1" noChangeArrowheads="1"/>
+                    </pic:cNvPicPr>
+                  </pic:nvPicPr>
+                  <pic:blipFill>
+                    <a:blip r:embed="rId7">
+                      <a:extLst>
+                        <a:ext uri="{28A0092B-C50C-407E-A947-70E740481C1C}">
+                          <a14:useLocalDpi xmlns:a14="http://schemas.microsoft.com/office/drawing/2010/main" val="0"/>
+                        </a:ext>
+                      </a:extLst>
+                    </a:blip>
+                    <a:srcRect/>
+                    <a:stretch>
+                      <a:fillRect/>
+                    </a:stretch>
+                  </pic:blipFill>
+                  <pic:spPr bwMode="auto">
+                    <a:xfrm>
+                      <a:off x="0" y="0"/>
+                      <a:ext cx="6188733" cy="4642442"/>
+                    </a:xfrm>
+                    <a:prstGeom prst="rect">
+                      <a:avLst/>
+                    </a:prstGeom>
+                    <a:noFill/>
+                    <a:ln>
+                      <a:noFill/>
+                    </a:ln>
+                  </pic:spPr>
+                </pic:pic>
+              </a:graphicData>
+            </a:graphic>
+          </wp:inline>
+        </w:drawing>
+      </w:r>
     </w:p>
     <w:p>
       <w:bookmarkStart w:id="2" w:name="h.bkr3esy809qc" w:colFirst="0" w:colLast="0"/>
@@ -328,19 +192,36 @@
           <w:tcPr>
             <w:tcW w:w="1710" w:type="dxa"/>
           </w:tcPr>
-          <w:p/>
+          <w:p>
+            <w:r>
+              <w:t>15ucs037</w:t>
+            </w:r>
+          </w:p>
         </w:tc>
         <w:tc>
           <w:tcPr>
             <w:tcW w:w="4258" w:type="dxa"/>
           </w:tcPr>
-          <w:p/>
+          <w:p>
+            <w:r>
+              <w:t xml:space="preserve">Devendra </w:t>
+            </w:r>
+            <w:proofErr w:type="spellStart"/>
+            <w:r>
+              <w:t>Samatia</w:t>
+            </w:r>
+            <w:proofErr w:type="spellEnd"/>
+          </w:p>
         </w:tc>
         <w:tc>
           <w:tcPr>
             <w:tcW w:w="3117" w:type="dxa"/>
           </w:tcPr>
-          <w:p/>
+          <w:p>
+            <w:r>
+              <w:t>PO + DEV</w:t>
+            </w:r>
+          </w:p>
         </w:tc>
       </w:tr>
       <w:tr>
@@ -351,19 +232,41 @@
           <w:tcPr>
             <w:tcW w:w="1710" w:type="dxa"/>
           </w:tcPr>
-          <w:p/>
+          <w:p>
+            <w:r>
+              <w:t>15ucs032</w:t>
+            </w:r>
+          </w:p>
         </w:tc>
         <w:tc>
           <w:tcPr>
             <w:tcW w:w="4258" w:type="dxa"/>
           </w:tcPr>
-          <w:p/>
+          <w:p>
+            <w:proofErr w:type="spellStart"/>
+            <w:r>
+              <w:t>Ayush</w:t>
+            </w:r>
+            <w:proofErr w:type="spellEnd"/>
+            <w:r>
+              <w:t xml:space="preserve"> </w:t>
+            </w:r>
+            <w:proofErr w:type="spellStart"/>
+            <w:r>
+              <w:t>Tibra</w:t>
+            </w:r>
+            <w:proofErr w:type="spellEnd"/>
+          </w:p>
         </w:tc>
         <w:tc>
           <w:tcPr>
             <w:tcW w:w="3117" w:type="dxa"/>
           </w:tcPr>
-          <w:p/>
+          <w:p>
+            <w:r>
+              <w:t>DEV</w:t>
+            </w:r>
+          </w:p>
         </w:tc>
       </w:tr>
       <w:tr>
@@ -374,19 +277,36 @@
           <w:tcPr>
             <w:tcW w:w="1710" w:type="dxa"/>
           </w:tcPr>
-          <w:p/>
+          <w:p>
+            <w:r>
+              <w:t>15ucs099</w:t>
+            </w:r>
+          </w:p>
         </w:tc>
         <w:tc>
           <w:tcPr>
             <w:tcW w:w="4258" w:type="dxa"/>
           </w:tcPr>
-          <w:p/>
+          <w:p>
+            <w:proofErr w:type="spellStart"/>
+            <w:r>
+              <w:t>Pranshu</w:t>
+            </w:r>
+            <w:proofErr w:type="spellEnd"/>
+            <w:r>
+              <w:t xml:space="preserve"> Sharma</w:t>
+            </w:r>
+          </w:p>
         </w:tc>
         <w:tc>
           <w:tcPr>
             <w:tcW w:w="3117" w:type="dxa"/>
           </w:tcPr>
-          <w:p/>
+          <w:p>
+            <w:r>
+              <w:t>SM + DEV</w:t>
+            </w:r>
+          </w:p>
         </w:tc>
       </w:tr>
       <w:tr>
@@ -397,19 +317,31 @@
           <w:tcPr>
             <w:tcW w:w="1710" w:type="dxa"/>
           </w:tcPr>
-          <w:p/>
+          <w:p>
+            <w:r>
+              <w:t>15ucs055</w:t>
+            </w:r>
+          </w:p>
         </w:tc>
         <w:tc>
           <w:tcPr>
             <w:tcW w:w="4258" w:type="dxa"/>
           </w:tcPr>
-          <w:p/>
+          <w:p>
+            <w:r>
+              <w:t>Vinay Jain</w:t>
+            </w:r>
+          </w:p>
         </w:tc>
         <w:tc>
           <w:tcPr>
             <w:tcW w:w="3117" w:type="dxa"/>
           </w:tcPr>
-          <w:p/>
+          <w:p>
+            <w:r>
+              <w:t>DEV</w:t>
+            </w:r>
+          </w:p>
         </w:tc>
       </w:tr>
       <w:tr>
@@ -420,19 +352,38 @@
           <w:tcPr>
             <w:tcW w:w="1710" w:type="dxa"/>
           </w:tcPr>
-          <w:p/>
+          <w:p>
+            <w:r>
+              <w:t>15ucs049</w:t>
+            </w:r>
+          </w:p>
         </w:tc>
         <w:tc>
           <w:tcPr>
             <w:tcW w:w="4258" w:type="dxa"/>
           </w:tcPr>
-          <w:p/>
+          <w:p>
+            <w:proofErr w:type="spellStart"/>
+            <w:r>
+              <w:t>Harshit</w:t>
+            </w:r>
+            <w:proofErr w:type="spellEnd"/>
+            <w:r>
+              <w:t xml:space="preserve"> Jindal</w:t>
+            </w:r>
+          </w:p>
         </w:tc>
         <w:tc>
           <w:tcPr>
             <w:tcW w:w="3117" w:type="dxa"/>
           </w:tcPr>
-          <w:p/>
+          <w:p>
+            <w:bookmarkStart w:id="4" w:name="_GoBack"/>
+            <w:r>
+              <w:t>DEV</w:t>
+            </w:r>
+            <w:bookmarkEnd w:id="4"/>
+          </w:p>
         </w:tc>
       </w:tr>
     </w:tbl>
@@ -530,16 +481,13 @@
               </w:numPr>
             </w:pPr>
             <w:r>
-              <w:t>It efficiently keeps the track of money expenses among g</w:t>
-            </w:r>
-            <w:r>
-              <w:t xml:space="preserve">roup members and also calculate </w:t>
-            </w:r>
-            <w:r>
-              <w:t>who owes what to whom</w:t>
-            </w:r>
-            <w:r>
-              <w:t xml:space="preserve"> .</w:t>
+              <w:t xml:space="preserve">It aids customers and their group members to reckon the group expenses in a hassle-free, automated and the reciprocally accepted way through the means of </w:t>
+            </w:r>
+            <w:r>
+              <w:t>Chat Room</w:t>
+            </w:r>
+            <w:r>
+              <w:t>, E -wallet, Push Notifications and Reminders.</w:t>
             </w:r>
           </w:p>
           <w:p>
@@ -551,7 +499,7 @@
               </w:numPr>
             </w:pPr>
             <w:r>
-              <w:t xml:space="preserve"> it </w:t>
+              <w:t xml:space="preserve">it </w:t>
             </w:r>
             <w:r>
               <w:t xml:space="preserve">determines the fewest number of payments needed to reconcile </w:t>
@@ -569,7 +517,13 @@
               </w:numPr>
             </w:pPr>
             <w:r>
-              <w:t xml:space="preserve">helps the management with reports and functionality to improve effectiveness of various decision making activities. </w:t>
+              <w:t xml:space="preserve">helps the management with reports and functionality to improve effectiveness of various </w:t>
+            </w:r>
+            <w:r>
+              <w:t>decision-making</w:t>
+            </w:r>
+            <w:r>
+              <w:t xml:space="preserve"> activities. </w:t>
             </w:r>
           </w:p>
           <w:p/>
@@ -627,14 +581,52 @@
           <w:p>
             <w:pPr>
               <w:jc w:val="center"/>
-            </w:pPr>
+              <w:rPr>
+                <w:b/>
+              </w:rPr>
+            </w:pPr>
+          </w:p>
+          <w:p>
+            <w:pPr>
+              <w:jc w:val="center"/>
+              <w:rPr>
+                <w:sz w:val="24"/>
+                <w:szCs w:val="24"/>
+              </w:rPr>
+            </w:pPr>
+            <w:r>
+              <w:rPr>
+                <w:sz w:val="24"/>
+                <w:szCs w:val="24"/>
+              </w:rPr>
+              <w:t xml:space="preserve">It efficiently keeps the track of money expenses among group members </w:t>
+            </w:r>
+            <w:proofErr w:type="gramStart"/>
+            <w:r>
+              <w:rPr>
+                <w:sz w:val="24"/>
+                <w:szCs w:val="24"/>
+              </w:rPr>
+              <w:t>and also</w:t>
+            </w:r>
+            <w:proofErr w:type="gramEnd"/>
+            <w:r>
+              <w:rPr>
+                <w:sz w:val="24"/>
+                <w:szCs w:val="24"/>
+              </w:rPr>
+              <w:t xml:space="preserve"> calculate who owes what to </w:t>
+            </w:r>
+            <w:r>
+              <w:rPr>
+                <w:sz w:val="24"/>
+                <w:szCs w:val="24"/>
+              </w:rPr>
+              <w:t>whom.</w:t>
+            </w:r>
           </w:p>
           <w:p/>
-          <w:p>
-            <w:pPr>
-              <w:jc w:val="center"/>
-            </w:pPr>
-          </w:p>
+          <w:p/>
           <w:p>
             <w:pPr>
               <w:jc w:val="center"/>
@@ -1436,21 +1428,13 @@
               <w:rPr>
                 <w:rFonts w:ascii="Arial" w:hAnsi="Arial" w:cs="Arial"/>
               </w:rPr>
-              <w:t>Wallet to pay the bills to any group member</w:t>
-            </w:r>
-            <w:r>
-              <w:rPr>
-                <w:rFonts w:ascii="Arial" w:hAnsi="Arial" w:cs="Arial"/>
-              </w:rPr>
-              <w:t xml:space="preserve"> </w:t>
-            </w:r>
-            <w:bookmarkStart w:id="4" w:name="_GoBack"/>
-            <w:bookmarkEnd w:id="4"/>
-            <w:r>
-              <w:rPr>
-                <w:rFonts w:ascii="Arial" w:hAnsi="Arial" w:cs="Arial"/>
-              </w:rPr>
-              <w:t>.</w:t>
+              <w:t xml:space="preserve">Wallet to pay the bills to any group </w:t>
+            </w:r>
+            <w:r>
+              <w:rPr>
+                <w:rFonts w:ascii="Arial" w:hAnsi="Arial" w:cs="Arial"/>
+              </w:rPr>
+              <w:t>member.</w:t>
             </w:r>
           </w:p>
           <w:p>
@@ -2016,27 +2000,17 @@
     </w:p>
     <w:p>
       <w:pPr>
-        <w:jc w:val="center"/>
-      </w:pPr>
-    </w:p>
-    <w:p>
-      <w:pPr>
-        <w:jc w:val="center"/>
-      </w:pPr>
-    </w:p>
-    <w:p>
-      <w:pPr>
-        <w:jc w:val="center"/>
+        <w:ind w:left="-426" w:right="-421"/>
       </w:pPr>
       <w:r>
         <w:rPr>
           <w:noProof/>
         </w:rPr>
         <w:drawing>
-          <wp:inline distT="0" distB="0" distL="0" distR="0" wp14:anchorId="2D904AAA" wp14:editId="05B5302F">
-            <wp:extent cx="6307494" cy="4829175"/>
-            <wp:effectExtent l="0" t="0" r="0" b="0"/>
-            <wp:docPr id="2" name="Picture 2" descr="C:\Users\lnmiit.lnmiit-PC\Documents\Magic Briefcase temp\Courses\SWE 2017\multiplex ucd sprint 1.jpeg"/>
+          <wp:inline distT="0" distB="0" distL="0" distR="0" wp14:anchorId="4E98B5CD" wp14:editId="4B673884">
+            <wp:extent cx="6435679" cy="4716145"/>
+            <wp:effectExtent l="0" t="0" r="3810" b="0"/>
+            <wp:docPr id="4" name="Picture 4" descr="C:\Users\BumbleBEE\AppData\Local\Microsoft\Windows\INetCache\Content.Word\Document - Page 1 (1).png"/>
             <wp:cNvGraphicFramePr>
               <a:graphicFrameLocks xmlns:a="http://schemas.openxmlformats.org/drawingml/2006/main" noChangeAspect="1"/>
             </wp:cNvGraphicFramePr>
@@ -2044,26 +2018,28 @@
               <a:graphicData uri="http://schemas.openxmlformats.org/drawingml/2006/picture">
                 <pic:pic xmlns:pic="http://schemas.openxmlformats.org/drawingml/2006/picture">
                   <pic:nvPicPr>
-                    <pic:cNvPr id="0" name="Picture 3" descr="C:\Users\lnmiit.lnmiit-PC\Documents\Magic Briefcase temp\Courses\SWE 2017\multiplex ucd sprint 1.jpeg"/>
+                    <pic:cNvPr id="0" name="Picture 3" descr="C:\Users\BumbleBEE\AppData\Local\Microsoft\Windows\INetCache\Content.Word\Document - Page 1 (1).png"/>
                     <pic:cNvPicPr>
                       <a:picLocks noChangeAspect="1" noChangeArrowheads="1"/>
                     </pic:cNvPicPr>
                   </pic:nvPicPr>
-                  <pic:blipFill rotWithShape="1">
-                    <a:blip r:embed="rId7">
+                  <pic:blipFill>
+                    <a:blip r:embed="rId8">
                       <a:extLst>
                         <a:ext uri="{28A0092B-C50C-407E-A947-70E740481C1C}">
                           <a14:useLocalDpi xmlns:a14="http://schemas.microsoft.com/office/drawing/2010/main" val="0"/>
                         </a:ext>
                       </a:extLst>
                     </a:blip>
-                    <a:srcRect r="7692"/>
-                    <a:stretch/>
+                    <a:srcRect/>
+                    <a:stretch>
+                      <a:fillRect/>
+                    </a:stretch>
                   </pic:blipFill>
                   <pic:spPr bwMode="auto">
                     <a:xfrm>
                       <a:off x="0" y="0"/>
-                      <a:ext cx="6312803" cy="4833240"/>
+                      <a:ext cx="6450491" cy="4727000"/>
                     </a:xfrm>
                     <a:prstGeom prst="rect">
                       <a:avLst/>
@@ -2072,11 +2048,6 @@
                     <a:ln>
                       <a:noFill/>
                     </a:ln>
-                    <a:extLst>
-                      <a:ext uri="{53640926-AAD7-44D8-BBD7-CCE9431645EC}">
-                        <a14:shadowObscured xmlns:a14="http://schemas.microsoft.com/office/drawing/2010/main"/>
-                      </a:ext>
-                    </a:extLst>
                   </pic:spPr>
                 </pic:pic>
               </a:graphicData>
@@ -2085,94 +2056,9 @@
         </w:drawing>
       </w:r>
     </w:p>
-    <w:p>
-      <w:pPr>
-        <w:jc w:val="center"/>
-      </w:pPr>
-    </w:p>
-    <w:p>
-      <w:pPr>
-        <w:rPr>
-          <w:color w:val="FF0000"/>
-        </w:rPr>
-      </w:pPr>
-      <w:r>
-        <w:rPr>
-          <w:noProof/>
-          <w:color w:val="FF0000"/>
-        </w:rPr>
-        <mc:AlternateContent>
-          <mc:Choice Requires="wps">
-            <w:drawing>
-              <wp:inline distT="0" distB="0" distL="0" distR="0" wp14:anchorId="3B4ADC8E" wp14:editId="0C74441D">
-                <wp:extent cx="304800" cy="304800"/>
-                <wp:effectExtent l="0" t="0" r="0" b="0"/>
-                <wp:docPr id="1" name="Rectangle 1" descr="Displaying multiplex ucd sprint 1.jpeg"/>
-                <wp:cNvGraphicFramePr>
-                  <a:graphicFrameLocks xmlns:a="http://schemas.openxmlformats.org/drawingml/2006/main" noChangeAspect="1"/>
-                </wp:cNvGraphicFramePr>
-                <a:graphic xmlns:a="http://schemas.openxmlformats.org/drawingml/2006/main">
-                  <a:graphicData uri="http://schemas.microsoft.com/office/word/2010/wordprocessingShape">
-                    <wps:wsp>
-                      <wps:cNvSpPr>
-                        <a:spLocks noChangeAspect="1" noChangeArrowheads="1"/>
-                      </wps:cNvSpPr>
-                      <wps:spPr bwMode="auto">
-                        <a:xfrm>
-                          <a:off x="0" y="0"/>
-                          <a:ext cx="304800" cy="304800"/>
-                        </a:xfrm>
-                        <a:prstGeom prst="rect">
-                          <a:avLst/>
-                        </a:prstGeom>
-                        <a:noFill/>
-                        <a:ln>
-                          <a:noFill/>
-                        </a:ln>
-                        <a:extLst>
-                          <a:ext uri="{909E8E84-426E-40DD-AFC4-6F175D3DCCD1}">
-                            <a14:hiddenFill xmlns:a14="http://schemas.microsoft.com/office/drawing/2010/main">
-                              <a:solidFill>
-                                <a:srgbClr val="FFFFFF"/>
-                              </a:solidFill>
-                            </a14:hiddenFill>
-                          </a:ext>
-                          <a:ext uri="{91240B29-F687-4F45-9708-019B960494DF}">
-                            <a14:hiddenLine xmlns:a14="http://schemas.microsoft.com/office/drawing/2010/main" w="9525">
-                              <a:solidFill>
-                                <a:srgbClr val="000000"/>
-                              </a:solidFill>
-                              <a:miter lim="800000"/>
-                              <a:headEnd/>
-                              <a:tailEnd/>
-                            </a14:hiddenLine>
-                          </a:ext>
-                        </a:extLst>
-                      </wps:spPr>
-                      <wps:bodyPr rot="0" vert="horz" wrap="square" lIns="91440" tIns="45720" rIns="91440" bIns="45720" anchor="t" anchorCtr="0" upright="1">
-                        <a:noAutofit/>
-                      </wps:bodyPr>
-                    </wps:wsp>
-                  </a:graphicData>
-                </a:graphic>
-              </wp:inline>
-            </w:drawing>
-          </mc:Choice>
-          <mc:Fallback>
-            <w:pict>
-              <v:rect w14:anchorId="1AF010EC" id="Rectangle 1" o:spid="_x0000_s1026" alt="Displaying multiplex ucd sprint 1.jpeg" style="width:24pt;height:24pt;visibility:visible;mso-wrap-style:square;mso-left-percent:-10001;mso-top-percent:-10001;mso-position-horizontal:absolute;mso-position-horizontal-relative:char;mso-position-vertical:absolute;mso-position-vertical-relative:line;mso-left-percent:-10001;mso-top-percent:-10001;v-text-anchor:top" o:gfxdata="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" filled="f" stroked="f">
-                <o:lock v:ext="edit" aspectratio="t"/>
-                <w10:anchorlock/>
-              </v:rect>
-            </w:pict>
-          </mc:Fallback>
-        </mc:AlternateContent>
-      </w:r>
-    </w:p>
-    <w:p/>
     <w:sectPr>
-      <w:headerReference w:type="default" r:id="rId8"/>
-      <w:footerReference w:type="default" r:id="rId9"/>
+      <w:headerReference w:type="default" r:id="rId9"/>
+      <w:footerReference w:type="default" r:id="rId10"/>
       <w:pgSz w:w="12240" w:h="15840"/>
       <w:pgMar w:top="1440" w:right="1440" w:bottom="1440" w:left="1440" w:header="720" w:footer="720" w:gutter="0"/>
       <w:pgNumType w:start="1"/>
@@ -2241,7 +2127,7 @@
           <w:rPr>
             <w:noProof/>
           </w:rPr>
-          <w:t>3</w:t>
+          <w:t>4</w:t>
         </w:r>
         <w:r>
           <w:rPr>
@@ -2299,7 +2185,13 @@
     </w:r>
     <w:r>
       <w:tab/>
-      <w:t>&lt;project title 5 to 8 words&gt;</w:t>
+      <w:t>&lt;</w:t>
+    </w:r>
+    <w:r>
+      <w:t>Split Money Not Friends</w:t>
+    </w:r>
+    <w:r>
+      <w:t>&gt;</w:t>
     </w:r>
   </w:p>
   <w:p/>
@@ -2309,6 +2201,92 @@
 <file path=word/numbering.xml><?xml version="1.0" encoding="utf-8"?>
 <w:numbering xmlns:wpc="http://schemas.microsoft.com/office/word/2010/wordprocessingCanvas" xmlns:cx="http://schemas.microsoft.com/office/drawing/2014/chartex" xmlns:cx1="http://schemas.microsoft.com/office/drawing/2015/9/8/chartex" xmlns:cx2="http://schemas.microsoft.com/office/drawing/2015/10/21/chartex" xmlns:cx3="http://schemas.microsoft.com/office/drawing/2016/5/9/chartex" xmlns:cx4="http://schemas.microsoft.com/office/drawing/2016/5/10/chartex" xmlns:cx5="http://schemas.microsoft.com/office/drawing/2016/5/11/chartex" xmlns:cx6="http://schemas.microsoft.com/office/drawing/2016/5/12/chartex" xmlns:cx7="http://schemas.microsoft.com/office/drawing/2016/5/13/chartex" xmlns:cx8="http://schemas.microsoft.com/office/drawing/2016/5/14/chartex" xmlns:mc="http://schemas.openxmlformats.org/markup-compatibility/2006" xmlns:aink="http://schemas.microsoft.com/office/drawing/2016/ink" xmlns:am3d="http://schemas.microsoft.com/office/drawing/2017/model3d" xmlns:o="urn:schemas-microsoft-com:office:office" xmlns:r="http://schemas.openxmlformats.org/officeDocument/2006/relationships" xmlns:m="http://schemas.openxmlformats.org/officeDocument/2006/math" xmlns:v="urn:schemas-microsoft-com:vml" xmlns:wp14="http://schemas.microsoft.com/office/word/2010/wordprocessingDrawing" xmlns:wp="http://schemas.openxmlformats.org/drawingml/2006/wordprocessingDrawing" xmlns:w10="urn:schemas-microsoft-com:office:word" xmlns:w="http://schemas.openxmlformats.org/wordprocessingml/2006/main" xmlns:w14="http://schemas.microsoft.com/office/word/2010/wordml" xmlns:w15="http://schemas.microsoft.com/office/word/2012/wordml" xmlns:w16cid="http://schemas.microsoft.com/office/word/2016/wordml/cid" xmlns:w16se="http://schemas.microsoft.com/office/word/2015/wordml/symex" xmlns:wpg="http://schemas.microsoft.com/office/word/2010/wordprocessingGroup" xmlns:wpi="http://schemas.microsoft.com/office/word/2010/wordprocessingInk" xmlns:wne="http://schemas.microsoft.com/office/word/2006/wordml" xmlns:wps="http://schemas.microsoft.com/office/word/2010/wordprocessingShape" mc:Ignorable="w14 w15 w16se w16cid wp14">
   <w:abstractNum w:abstractNumId="0" w15:restartNumberingAfterBreak="0">
+    <w:nsid w:val="0415394D"/>
+    <w:multiLevelType w:val="hybridMultilevel"/>
+    <w:tmpl w:val="44DADC18"/>
+    <w:lvl w:ilvl="0" w:tplc="4009000F">
+      <w:start w:val="1"/>
+      <w:numFmt w:val="decimal"/>
+      <w:lvlText w:val="%1."/>
+      <w:lvlJc w:val="left"/>
+      <w:pPr>
+        <w:ind w:left="720" w:hanging="360"/>
+      </w:pPr>
+    </w:lvl>
+    <w:lvl w:ilvl="1" w:tplc="40090019" w:tentative="1">
+      <w:start w:val="1"/>
+      <w:numFmt w:val="lowerLetter"/>
+      <w:lvlText w:val="%2."/>
+      <w:lvlJc w:val="left"/>
+      <w:pPr>
+        <w:ind w:left="1440" w:hanging="360"/>
+      </w:pPr>
+    </w:lvl>
+    <w:lvl w:ilvl="2" w:tplc="4009001B" w:tentative="1">
+      <w:start w:val="1"/>
+      <w:numFmt w:val="lowerRoman"/>
+      <w:lvlText w:val="%3."/>
+      <w:lvlJc w:val="right"/>
+      <w:pPr>
+        <w:ind w:left="2160" w:hanging="180"/>
+      </w:pPr>
+    </w:lvl>
+    <w:lvl w:ilvl="3" w:tplc="4009000F" w:tentative="1">
+      <w:start w:val="1"/>
+      <w:numFmt w:val="decimal"/>
+      <w:lvlText w:val="%4."/>
+      <w:lvlJc w:val="left"/>
+      <w:pPr>
+        <w:ind w:left="2880" w:hanging="360"/>
+      </w:pPr>
+    </w:lvl>
+    <w:lvl w:ilvl="4" w:tplc="40090019" w:tentative="1">
+      <w:start w:val="1"/>
+      <w:numFmt w:val="lowerLetter"/>
+      <w:lvlText w:val="%5."/>
+      <w:lvlJc w:val="left"/>
+      <w:pPr>
+        <w:ind w:left="3600" w:hanging="360"/>
+      </w:pPr>
+    </w:lvl>
+    <w:lvl w:ilvl="5" w:tplc="4009001B" w:tentative="1">
+      <w:start w:val="1"/>
+      <w:numFmt w:val="lowerRoman"/>
+      <w:lvlText w:val="%6."/>
+      <w:lvlJc w:val="right"/>
+      <w:pPr>
+        <w:ind w:left="4320" w:hanging="180"/>
+      </w:pPr>
+    </w:lvl>
+    <w:lvl w:ilvl="6" w:tplc="4009000F" w:tentative="1">
+      <w:start w:val="1"/>
+      <w:numFmt w:val="decimal"/>
+      <w:lvlText w:val="%7."/>
+      <w:lvlJc w:val="left"/>
+      <w:pPr>
+        <w:ind w:left="5040" w:hanging="360"/>
+      </w:pPr>
+    </w:lvl>
+    <w:lvl w:ilvl="7" w:tplc="40090019" w:tentative="1">
+      <w:start w:val="1"/>
+      <w:numFmt w:val="lowerLetter"/>
+      <w:lvlText w:val="%8."/>
+      <w:lvlJc w:val="left"/>
+      <w:pPr>
+        <w:ind w:left="5760" w:hanging="360"/>
+      </w:pPr>
+    </w:lvl>
+    <w:lvl w:ilvl="8" w:tplc="4009001B" w:tentative="1">
+      <w:start w:val="1"/>
+      <w:numFmt w:val="lowerRoman"/>
+      <w:lvlText w:val="%9."/>
+      <w:lvlJc w:val="right"/>
+      <w:pPr>
+        <w:ind w:left="6480" w:hanging="180"/>
+      </w:pPr>
+    </w:lvl>
+  </w:abstractNum>
+  <w:abstractNum w:abstractNumId="1" w15:restartNumberingAfterBreak="0">
     <w:nsid w:val="115B70D7"/>
     <w:multiLevelType w:val="hybridMultilevel"/>
     <w:tmpl w:val="20BAD5AA"/>
@@ -2421,7 +2399,7 @@
       </w:rPr>
     </w:lvl>
   </w:abstractNum>
-  <w:abstractNum w:abstractNumId="1" w15:restartNumberingAfterBreak="0">
+  <w:abstractNum w:abstractNumId="2" w15:restartNumberingAfterBreak="0">
     <w:nsid w:val="28AF0D8C"/>
     <w:multiLevelType w:val="hybridMultilevel"/>
     <w:tmpl w:val="D2C446FE"/>
@@ -2510,7 +2488,7 @@
       </w:pPr>
     </w:lvl>
   </w:abstractNum>
-  <w:abstractNum w:abstractNumId="2" w15:restartNumberingAfterBreak="0">
+  <w:abstractNum w:abstractNumId="3" w15:restartNumberingAfterBreak="0">
     <w:nsid w:val="2B6218D6"/>
     <w:multiLevelType w:val="hybridMultilevel"/>
     <w:tmpl w:val="E27655B8"/>
@@ -2623,7 +2601,7 @@
       </w:rPr>
     </w:lvl>
   </w:abstractNum>
-  <w:abstractNum w:abstractNumId="3" w15:restartNumberingAfterBreak="0">
+  <w:abstractNum w:abstractNumId="4" w15:restartNumberingAfterBreak="0">
     <w:nsid w:val="2C3C39BE"/>
     <w:multiLevelType w:val="hybridMultilevel"/>
     <w:tmpl w:val="4FBC7208"/>
@@ -2736,7 +2714,7 @@
       </w:rPr>
     </w:lvl>
   </w:abstractNum>
-  <w:abstractNum w:abstractNumId="4" w15:restartNumberingAfterBreak="0">
+  <w:abstractNum w:abstractNumId="5" w15:restartNumberingAfterBreak="0">
     <w:nsid w:val="45DD7288"/>
     <w:multiLevelType w:val="hybridMultilevel"/>
     <w:tmpl w:val="44DADC18"/>
@@ -2822,7 +2800,7 @@
       </w:pPr>
     </w:lvl>
   </w:abstractNum>
-  <w:abstractNum w:abstractNumId="5" w15:restartNumberingAfterBreak="0">
+  <w:abstractNum w:abstractNumId="6" w15:restartNumberingAfterBreak="0">
     <w:nsid w:val="650E142A"/>
     <w:multiLevelType w:val="hybridMultilevel"/>
     <w:tmpl w:val="AC48DCC6"/>
@@ -2964,22 +2942,25 @@
     </w:lvl>
   </w:abstractNum>
   <w:num w:numId="1">
+    <w:abstractNumId w:val="6"/>
+  </w:num>
+  <w:num w:numId="2">
+    <w:abstractNumId w:val="4"/>
+  </w:num>
+  <w:num w:numId="3">
+    <w:abstractNumId w:val="1"/>
+  </w:num>
+  <w:num w:numId="4">
+    <w:abstractNumId w:val="2"/>
+  </w:num>
+  <w:num w:numId="5">
+    <w:abstractNumId w:val="3"/>
+  </w:num>
+  <w:num w:numId="6">
     <w:abstractNumId w:val="5"/>
   </w:num>
-  <w:num w:numId="2">
-    <w:abstractNumId w:val="3"/>
-  </w:num>
-  <w:num w:numId="3">
+  <w:num w:numId="7">
     <w:abstractNumId w:val="0"/>
-  </w:num>
-  <w:num w:numId="4">
-    <w:abstractNumId w:val="1"/>
-  </w:num>
-  <w:num w:numId="5">
-    <w:abstractNumId w:val="2"/>
-  </w:num>
-  <w:num w:numId="6">
-    <w:abstractNumId w:val="4"/>
   </w:num>
 </w:numbering>
 </file>
@@ -3108,6 +3089,7 @@
     <w:lsdException w:name="HTML Sample" w:semiHidden="1" w:unhideWhenUsed="1"/>
     <w:lsdException w:name="HTML Typewriter" w:semiHidden="1" w:unhideWhenUsed="1"/>
     <w:lsdException w:name="HTML Variable" w:semiHidden="1" w:unhideWhenUsed="1"/>
+    <w:lsdException w:name="Normal Table" w:semiHidden="1" w:unhideWhenUsed="1"/>
     <w:lsdException w:name="annotation subject" w:semiHidden="1" w:unhideWhenUsed="1"/>
     <w:lsdException w:name="No List" w:semiHidden="1" w:unhideWhenUsed="1"/>
     <w:lsdException w:name="Outline List 1" w:semiHidden="1" w:unhideWhenUsed="1"/>
@@ -3151,8 +3133,10 @@
     <w:lsdException w:name="Table Elegant" w:semiHidden="1" w:unhideWhenUsed="1"/>
     <w:lsdException w:name="Table Professional" w:semiHidden="1" w:unhideWhenUsed="1"/>
     <w:lsdException w:name="Table Subtle 1" w:semiHidden="1" w:unhideWhenUsed="1"/>
+    <w:lsdException w:name="Table Subtle 2" w:semiHidden="1" w:unhideWhenUsed="1"/>
     <w:lsdException w:name="Table Web 1" w:semiHidden="1" w:unhideWhenUsed="1"/>
     <w:lsdException w:name="Table Web 2" w:semiHidden="1" w:unhideWhenUsed="1"/>
+    <w:lsdException w:name="Table Web 3" w:semiHidden="1" w:unhideWhenUsed="1"/>
     <w:lsdException w:name="Balloon Text" w:semiHidden="1" w:unhideWhenUsed="1"/>
     <w:lsdException w:name="Table Grid" w:uiPriority="39"/>
     <w:lsdException w:name="Table Theme" w:semiHidden="1" w:unhideWhenUsed="1"/>

</xml_diff>